<commit_message>
Actualización final de los diagramas Entrega1
</commit_message>
<xml_diff>
--- a/DOCUMENTACION/Diagramas_E1/DiagClases.docx
+++ b/DOCUMENTACION/Diagramas_E1/DiagClases.docx
@@ -12,18 +12,18 @@
           <w:lang w:eastAsia="es-ES"/>
         </w:rPr>
         <w:drawing>
-          <wp:anchor distT="0" distB="0" distL="114300" distR="114300" simplePos="0" relativeHeight="251658240" behindDoc="0" locked="0" layoutInCell="1" allowOverlap="1" wp14:anchorId="3387D072" wp14:editId="7C548638">
+          <wp:anchor distT="0" distB="0" distL="114300" distR="114300" simplePos="0" relativeHeight="251659264" behindDoc="0" locked="0" layoutInCell="1" allowOverlap="1" wp14:anchorId="600AF698" wp14:editId="1FA314B7">
             <wp:simplePos x="0" y="0"/>
             <wp:positionH relativeFrom="column">
-              <wp:posOffset>-394335</wp:posOffset>
+              <wp:posOffset>771525</wp:posOffset>
             </wp:positionH>
             <wp:positionV relativeFrom="paragraph">
-              <wp:posOffset>671830</wp:posOffset>
+              <wp:posOffset>762000</wp:posOffset>
             </wp:positionV>
-            <wp:extent cx="6640830" cy="5010150"/>
-            <wp:effectExtent l="0" t="0" r="7620" b="0"/>
+            <wp:extent cx="8121015" cy="5257800"/>
+            <wp:effectExtent l="0" t="0" r="0" b="0"/>
             <wp:wrapTopAndBottom/>
-            <wp:docPr id="1" name="Imagen 1" descr="C:\Users\USUARIO\Desktop\DC_Entrega1.PNG"/>
+            <wp:docPr id="1" name="Imagen 1"/>
             <wp:cNvGraphicFramePr>
               <a:graphicFrameLocks xmlns:a="http://schemas.openxmlformats.org/drawingml/2006/main" noChangeAspect="1"/>
             </wp:cNvGraphicFramePr>
@@ -31,10 +31,8 @@
               <a:graphicData uri="http://schemas.openxmlformats.org/drawingml/2006/picture">
                 <pic:pic xmlns:pic="http://schemas.openxmlformats.org/drawingml/2006/picture">
                   <pic:nvPicPr>
-                    <pic:cNvPr id="0" name="Picture 1" descr="C:\Users\USUARIO\Desktop\DC_Entrega1.PNG"/>
-                    <pic:cNvPicPr>
-                      <a:picLocks noChangeAspect="1" noChangeArrowheads="1"/>
-                    </pic:cNvPicPr>
+                    <pic:cNvPr id="0" name=""/>
+                    <pic:cNvPicPr/>
                   </pic:nvPicPr>
                   <pic:blipFill>
                     <a:blip r:embed="rId5">
@@ -44,23 +42,18 @@
                         </a:ext>
                       </a:extLst>
                     </a:blip>
-                    <a:srcRect/>
                     <a:stretch>
                       <a:fillRect/>
                     </a:stretch>
                   </pic:blipFill>
-                  <pic:spPr bwMode="auto">
+                  <pic:spPr>
                     <a:xfrm>
                       <a:off x="0" y="0"/>
-                      <a:ext cx="6640830" cy="5010150"/>
+                      <a:ext cx="8121015" cy="5257800"/>
                     </a:xfrm>
                     <a:prstGeom prst="rect">
                       <a:avLst/>
                     </a:prstGeom>
-                    <a:noFill/>
-                    <a:ln>
-                      <a:noFill/>
-                    </a:ln>
                   </pic:spPr>
                 </pic:pic>
               </a:graphicData>
@@ -80,11 +73,9 @@
       <w:bookmarkStart w:id="0" w:name="_GoBack"/>
       <w:bookmarkEnd w:id="0"/>
     </w:p>
-    <w:p/>
-    <w:p/>
     <w:sectPr>
-      <w:pgSz w:w="11906" w:h="16838"/>
-      <w:pgMar w:top="1417" w:right="1701" w:bottom="1417" w:left="1701" w:header="708" w:footer="708" w:gutter="0"/>
+      <w:pgSz w:w="16838" w:h="11906" w:orient="landscape"/>
+      <w:pgMar w:top="720" w:right="720" w:bottom="720" w:left="720" w:header="708" w:footer="708" w:gutter="0"/>
       <w:cols w:space="708"/>
       <w:docGrid w:linePitch="360"/>
     </w:sectPr>

</xml_diff>